<commit_message>
adding sections to Graviton User Manual
</commit_message>
<xml_diff>
--- a/docs/Graviton User Manual.docx
+++ b/docs/Graviton User Manual.docx
@@ -1,6 +1,6 @@
 
 <file path=word/document.xml><?xml version="1.0" encoding="utf-8"?>
-<w:document xmlns:wpc="http://schemas.microsoft.com/office/word/2010/wordprocessingCanvas" xmlns:mc="http://schemas.openxmlformats.org/markup-compatibility/2006" xmlns:o="urn:schemas-microsoft-com:office:office" xmlns:r="http://schemas.openxmlformats.org/officeDocument/2006/relationships" xmlns:m="http://schemas.openxmlformats.org/officeDocument/2006/math" xmlns:v="urn:schemas-microsoft-com:vml" xmlns:wp14="http://schemas.microsoft.com/office/word/2010/wordprocessingDrawing" xmlns:wp="http://schemas.openxmlformats.org/drawingml/2006/wordprocessingDrawing" xmlns:w10="urn:schemas-microsoft-com:office:word" xmlns:w="http://schemas.openxmlformats.org/wordprocessingml/2006/main" xmlns:w14="http://schemas.microsoft.com/office/word/2010/wordml" xmlns:w15="http://schemas.microsoft.com/office/word/2012/wordml" xmlns:wpg="http://schemas.microsoft.com/office/word/2010/wordprocessingGroup" xmlns:wpi="http://schemas.microsoft.com/office/word/2010/wordprocessingInk" xmlns:wne="http://schemas.microsoft.com/office/word/2006/wordml" xmlns:wps="http://schemas.microsoft.com/office/word/2010/wordprocessingShape" mc:Ignorable="w14 w15 wp14">
+<w:document xmlns:wpc="http://schemas.microsoft.com/office/word/2010/wordprocessingCanvas" xmlns:cx="http://schemas.microsoft.com/office/drawing/2014/chartex" xmlns:cx1="http://schemas.microsoft.com/office/drawing/2015/9/8/chartex" xmlns:cx2="http://schemas.microsoft.com/office/drawing/2015/10/21/chartex" xmlns:cx3="http://schemas.microsoft.com/office/drawing/2016/5/9/chartex" xmlns:cx4="http://schemas.microsoft.com/office/drawing/2016/5/10/chartex" xmlns:cx5="http://schemas.microsoft.com/office/drawing/2016/5/11/chartex" xmlns:mc="http://schemas.openxmlformats.org/markup-compatibility/2006" xmlns:o="urn:schemas-microsoft-com:office:office" xmlns:r="http://schemas.openxmlformats.org/officeDocument/2006/relationships" xmlns:m="http://schemas.openxmlformats.org/officeDocument/2006/math" xmlns:v="urn:schemas-microsoft-com:vml" xmlns:wp14="http://schemas.microsoft.com/office/word/2010/wordprocessingDrawing" xmlns:wp="http://schemas.openxmlformats.org/drawingml/2006/wordprocessingDrawing" xmlns:w10="urn:schemas-microsoft-com:office:word" xmlns:w="http://schemas.openxmlformats.org/wordprocessingml/2006/main" xmlns:w14="http://schemas.microsoft.com/office/word/2010/wordml" xmlns:w15="http://schemas.microsoft.com/office/word/2012/wordml" xmlns:w16se="http://schemas.microsoft.com/office/word/2015/wordml/symex" xmlns:wpg="http://schemas.microsoft.com/office/word/2010/wordprocessingGroup" xmlns:wpi="http://schemas.microsoft.com/office/word/2010/wordprocessingInk" xmlns:wne="http://schemas.microsoft.com/office/word/2006/wordml" xmlns:wps="http://schemas.microsoft.com/office/word/2010/wordprocessingShape" mc:Ignorable="w14 w15 w16se wp14">
   <w:body>
     <w:p>
       <w:pPr>
@@ -65,26 +65,10 @@
         <w:t xml:space="preserve">connector to a </w:t>
       </w:r>
       <w:r>
-        <w:t xml:space="preserve">highly-expandable FPGA computing component.  Its main parts are the Radio, Clock, Functional FPGAs, and </w:t>
-      </w:r>
-      <w:proofErr w:type="spellStart"/>
-      <w:r>
-        <w:t>Config</w:t>
-      </w:r>
-      <w:proofErr w:type="spellEnd"/>
-      <w:r>
-        <w:t xml:space="preserve"> FPGA.</w:t>
-      </w:r>
-      <w:r>
-        <w:t xml:space="preserve">  It is intended to provide all the needed radio interface peripherals for the Copper Suicide computing board.  Together with Copper Suicide, it provides a complete client connection to the </w:t>
-      </w:r>
-      <w:proofErr w:type="spellStart"/>
-      <w:r>
-        <w:t>SigFi</w:t>
-      </w:r>
-      <w:proofErr w:type="spellEnd"/>
-      <w:r>
-        <w:t xml:space="preserve"> Network.</w:t>
+        <w:t>highly-expandable FPGA computing component.  Its main parts are the Radio, Clock, Functional FPGAs, and Config FPGA.</w:t>
+      </w:r>
+      <w:r>
+        <w:t xml:space="preserve">  It is intended to provide all the needed radio interface peripherals for the Copper Suicide computing board.  Together with Copper Suicide, it provides a complete client connection to the SigFi Network.</w:t>
       </w:r>
     </w:p>
     <w:p>
@@ -101,15 +85,7 @@
         <w:t>Each radio unit</w:t>
       </w:r>
       <w:r>
-        <w:t xml:space="preserve"> consists of </w:t>
-      </w:r>
-      <w:proofErr w:type="gramStart"/>
-      <w:r>
-        <w:t>a transmit</w:t>
-      </w:r>
-      <w:proofErr w:type="gramEnd"/>
-      <w:r>
-        <w:t xml:space="preserve"> and </w:t>
+        <w:t xml:space="preserve"> consists of a transmit and </w:t>
       </w:r>
       <w:r>
         <w:t xml:space="preserve">a </w:t>
@@ -133,51 +109,13 @@
         <w:t xml:space="preserve"> unit</w:t>
       </w:r>
       <w:r>
-        <w:t xml:space="preserve">s on the board, one on the left and one on the right, each with a </w:t>
-      </w:r>
-      <w:proofErr w:type="spellStart"/>
-      <w:proofErr w:type="gramStart"/>
-      <w:r>
-        <w:t>tx</w:t>
-      </w:r>
-      <w:proofErr w:type="spellEnd"/>
-      <w:proofErr w:type="gramEnd"/>
-      <w:r>
-        <w:t xml:space="preserve"> and </w:t>
-      </w:r>
-      <w:proofErr w:type="spellStart"/>
-      <w:r>
-        <w:t>rx</w:t>
-      </w:r>
-      <w:proofErr w:type="spellEnd"/>
-      <w:r>
-        <w:t xml:space="preserve"> chain.  Both </w:t>
-      </w:r>
-      <w:proofErr w:type="spellStart"/>
-      <w:proofErr w:type="gramStart"/>
-      <w:r>
-        <w:t>rx</w:t>
-      </w:r>
-      <w:proofErr w:type="spellEnd"/>
-      <w:proofErr w:type="gramEnd"/>
-      <w:r>
-        <w:t xml:space="preserve"> chains are connected to different channels of the same ADC.  </w:t>
+        <w:t xml:space="preserve">s on the board, one on the left and one on the right, each with a tx and rx chain.  Both rx chains are connected to different channels of the same ADC.  </w:t>
       </w:r>
       <w:r>
         <w:t>Likewise, b</w:t>
       </w:r>
       <w:r>
-        <w:t xml:space="preserve">oth </w:t>
-      </w:r>
-      <w:proofErr w:type="spellStart"/>
-      <w:proofErr w:type="gramStart"/>
-      <w:r>
-        <w:t>tx</w:t>
-      </w:r>
-      <w:proofErr w:type="spellEnd"/>
-      <w:proofErr w:type="gramEnd"/>
-      <w:r>
-        <w:t xml:space="preserve"> chains are connected to the different channels of the same DAC.</w:t>
+        <w:t>oth tx chains are connected to the different channels of the same DAC.</w:t>
       </w:r>
     </w:p>
     <w:p>
@@ -191,29 +129,13 @@
         <w:t xml:space="preserve"> – There are three functional FPGAs on the board.  The RX FPGA is connected to the Texas Instruments ADS42LB69 ADC and handles receiving data over a high speed DDR 16ch LVDS bus.  The TX FPGA is connected to the Texas Instruments DAC3484 DAC and handles transmitting data over a high speed DDR 16ch bus.</w:t>
       </w:r>
       <w:r>
-        <w:t xml:space="preserve">  The Ethernet FPGA handles client communication and is connected to a Marvell 88E1512 Ethernet Gigabit </w:t>
-      </w:r>
-      <w:proofErr w:type="spellStart"/>
-      <w:r>
-        <w:t>Phy</w:t>
-      </w:r>
-      <w:proofErr w:type="spellEnd"/>
-      <w:r>
-        <w:t>.  The Ethernet FPGA is intended to deliver internet connectivity to the client, but can also be used for debugging in Graviton standalone mode, described later below.</w:t>
+        <w:t xml:space="preserve">  The Ethernet FPGA handles client communication and is connected to a Marvell 88E1512 Ethernet Gigabit Phy.  The Ethernet FPGA is intended to deliver internet connectivity to the client, but can also be used for debugging in Graviton standalone mode, described later below.</w:t>
       </w:r>
       <w:r>
         <w:t xml:space="preserve">  </w:t>
       </w:r>
       <w:r>
-        <w:t>The Ethernet FPGA also has a 16-bit wide 8</w:t>
-      </w:r>
-      <w:proofErr w:type="gramStart"/>
-      <w:r>
-        <w:t>Gb</w:t>
-      </w:r>
-      <w:proofErr w:type="gramEnd"/>
-      <w:r>
-        <w:t xml:space="preserve"> SDRAM attached to it.  </w:t>
+        <w:t xml:space="preserve">The Ethernet FPGA also has a 16-bit wide 8Gb SDRAM attached to it.  </w:t>
       </w:r>
       <w:r>
         <w:t>Ea</w:t>
@@ -235,70 +157,17 @@
       </w:r>
     </w:p>
     <w:p>
-      <w:proofErr w:type="spellStart"/>
-      <w:r>
-        <w:rPr>
-          <w:b/>
-        </w:rPr>
-        <w:t>Config</w:t>
-      </w:r>
-      <w:proofErr w:type="spellEnd"/>
-      <w:r>
-        <w:rPr>
-          <w:b/>
-        </w:rPr>
-        <w:t xml:space="preserve"> FPGA – </w:t>
-      </w:r>
-      <w:r>
-        <w:t xml:space="preserve">The </w:t>
-      </w:r>
-      <w:proofErr w:type="spellStart"/>
-      <w:r>
-        <w:t>config</w:t>
-      </w:r>
-      <w:proofErr w:type="spellEnd"/>
-      <w:r>
-        <w:t xml:space="preserve"> FPGA retrieves and distributes the programming images for all the FPGAs on the Graviton board.  It is attached to a </w:t>
-      </w:r>
-      <w:proofErr w:type="gramStart"/>
-      <w:r>
-        <w:t>1Gb</w:t>
-      </w:r>
-      <w:proofErr w:type="gramEnd"/>
-      <w:r>
-        <w:t xml:space="preserve"> flash IC.  It first programs itself, then reads out the images for all the Functional FPGAs, which it programs through a dedicated </w:t>
-      </w:r>
-      <w:proofErr w:type="spellStart"/>
-      <w:r>
-        <w:t>sysConfig</w:t>
-      </w:r>
-      <w:proofErr w:type="spellEnd"/>
-      <w:r>
-        <w:t xml:space="preserve"> bus connection to each of the FPGAs.</w:t>
-      </w:r>
-      <w:r>
-        <w:t xml:space="preserve">  The </w:t>
-      </w:r>
-      <w:proofErr w:type="spellStart"/>
-      <w:r>
-        <w:t>Config</w:t>
-      </w:r>
-      <w:proofErr w:type="spellEnd"/>
-      <w:r>
-        <w:t xml:space="preserve"> FPGA also handles the management interfaces for configuring the DAC, the board’s main PLL clock IC, and the RF synthesizer.  For the bus voltage reasons, the ADC’s management bus is run directly from the RX FPGA.  The </w:t>
-      </w:r>
-      <w:proofErr w:type="spellStart"/>
-      <w:r>
-        <w:t>Config</w:t>
-      </w:r>
-      <w:proofErr w:type="spellEnd"/>
-      <w:r>
-        <w:t xml:space="preserve"> FPGA can act as a supervisor and coord</w:t>
-      </w:r>
-      <w:bookmarkStart w:id="0" w:name="_GoBack"/>
-      <w:bookmarkEnd w:id="0"/>
-      <w:r>
-        <w:t>inator for the board through the GPMC interface to the Functional FPGAs.</w:t>
+      <w:r>
+        <w:rPr>
+          <w:b/>
+        </w:rPr>
+        <w:t xml:space="preserve">Config FPGA – </w:t>
+      </w:r>
+      <w:r>
+        <w:t>The config FPGA retrieves and distributes the programming images for all the FPGAs on the Graviton board.  It is attached to a 1Gb flash IC.  It first programs itself, then reads out the images for all the Functional FPGAs, which it programs through a dedicated sysConfig bus connection to each of the FPGAs.</w:t>
+      </w:r>
+      <w:r>
+        <w:t xml:space="preserve">  The Config FPGA also handles the management interfaces for configuring the DAC, the board’s main PLL clock IC, and the RF synthesizer.  For the bus voltage reasons, the ADC’s management bus is run directly from the RX FPGA.  The Config FPGA can act as a supervisor and coordinator for the board through the GPMC interface to the Functional FPGAs.</w:t>
       </w:r>
     </w:p>
     <w:p>
@@ -333,27 +202,11 @@
         <w:t xml:space="preserve">.  The TX and RX FPGAs have one SDR and one DDR bus each.  The Ethernet FPGA has </w:t>
       </w:r>
       <w:r>
-        <w:t xml:space="preserve">two SDR and two DDR busses.  On each of the SDR and DDR busses, two of the connections are routed as a differential pair and intended for use as a clocking signal.  These busses are all point-to-point.  There is also 23-bit wide management bus called the GPMC bus that is multi-drop and connects all the FPGAs together, including the </w:t>
-      </w:r>
-      <w:proofErr w:type="spellStart"/>
-      <w:r>
-        <w:t>Config</w:t>
-      </w:r>
-      <w:proofErr w:type="spellEnd"/>
-      <w:r>
-        <w:t xml:space="preserve"> FPGA.  This </w:t>
+        <w:t xml:space="preserve">two SDR and two DDR busses.  On each of the SDR and DDR busses, two of the connections are routed as a differential pair and intended for use as a clocking signal.  These busses are all point-to-point.  There is also 23-bit wide management bus called the GPMC bus that is multi-drop and connects all the FPGAs together, including the Config FPGA.  This </w:t>
       </w:r>
       <w:r>
         <w:lastRenderedPageBreak/>
-        <w:t xml:space="preserve">bus also goes to the Copper Suicide connector.  There is an 8-bit wide bus that runs between the TX and RX FPGAs and is intended for timing-critical coordination (if needed) between </w:t>
-      </w:r>
-      <w:proofErr w:type="gramStart"/>
-      <w:r>
-        <w:t>the transmit</w:t>
-      </w:r>
-      <w:proofErr w:type="gramEnd"/>
-      <w:r>
-        <w:t xml:space="preserve"> and receive machinery.</w:t>
+        <w:t>bus also goes to the Copper Suicide connector.  There is an 8-bit wide bus that runs between the TX and RX FPGAs and is intended for timing-critical coordination (if needed) between the transmit and receive machinery.</w:t>
       </w:r>
       <w:r>
         <w:t xml:space="preserve">  There is a JTAG loop between all the FPGAs for debugging.  If desired, there is a jumper on each FPGA to break the JTAG loop and isolate the JTAG to just that one FPGA.</w:t>
@@ -401,7 +254,89 @@
         <w:t>Lorem Ipsum</w:t>
       </w:r>
     </w:p>
+    <w:p>
+      <w:pPr>
+        <w:rPr>
+          <w:noProof/>
+        </w:rPr>
+      </w:pPr>
+    </w:p>
+    <w:p>
+      <w:r>
+        <w:rPr>
+          <w:noProof/>
+        </w:rPr>
+        <w:drawing>
+          <wp:inline distT="0" distB="0" distL="0" distR="0">
+            <wp:extent cx="5928760" cy="2319867"/>
+            <wp:effectExtent l="0" t="0" r="0" b="4445"/>
+            <wp:docPr id="1" name="Picture 1" descr="C:\Users\New User\AppData\Local\Microsoft\Windows\INetCacheContent.Word\Photo Jan 23, 12 50 51 AM.PNG"/>
+            <wp:cNvGraphicFramePr>
+              <a:graphicFrameLocks xmlns:a="http://schemas.openxmlformats.org/drawingml/2006/main" noChangeAspect="1"/>
+            </wp:cNvGraphicFramePr>
+            <a:graphic xmlns:a="http://schemas.openxmlformats.org/drawingml/2006/main">
+              <a:graphicData uri="http://schemas.openxmlformats.org/drawingml/2006/picture">
+                <pic:pic xmlns:pic="http://schemas.openxmlformats.org/drawingml/2006/picture">
+                  <pic:nvPicPr>
+                    <pic:cNvPr id="0" name="Picture 3" descr="C:\Users\New User\AppData\Local\Microsoft\Windows\INetCacheContent.Word\Photo Jan 23, 12 50 51 AM.PNG"/>
+                    <pic:cNvPicPr>
+                      <a:picLocks noChangeAspect="1" noChangeArrowheads="1"/>
+                    </pic:cNvPicPr>
+                  </pic:nvPicPr>
+                  <pic:blipFill rotWithShape="1">
+                    <a:blip r:embed="rId7" cstate="print">
+                      <a:extLst>
+                        <a:ext uri="{28A0092B-C50C-407E-A947-70E740481C1C}">
+                          <a14:useLocalDpi xmlns:a14="http://schemas.microsoft.com/office/drawing/2010/main" val="0"/>
+                        </a:ext>
+                      </a:extLst>
+                    </a:blip>
+                    <a:srcRect t="24303" b="23528"/>
+                    <a:stretch/>
+                  </pic:blipFill>
+                  <pic:spPr bwMode="auto">
+                    <a:xfrm>
+                      <a:off x="0" y="0"/>
+                      <a:ext cx="5929630" cy="2320207"/>
+                    </a:xfrm>
+                    <a:prstGeom prst="rect">
+                      <a:avLst/>
+                    </a:prstGeom>
+                    <a:noFill/>
+                    <a:ln>
+                      <a:noFill/>
+                    </a:ln>
+                    <a:extLst>
+                      <a:ext uri="{53640926-AAD7-44D8-BBD7-CCE9431645EC}">
+                        <a14:shadowObscured xmlns:a14="http://schemas.microsoft.com/office/drawing/2010/main"/>
+                      </a:ext>
+                    </a:extLst>
+                  </pic:spPr>
+                </pic:pic>
+              </a:graphicData>
+            </a:graphic>
+          </wp:inline>
+        </w:drawing>
+      </w:r>
+    </w:p>
     <w:p/>
+    <w:p>
+      <w:pPr>
+        <w:rPr>
+          <w:b/>
+          <w:sz w:val="28"/>
+          <w:szCs w:val="28"/>
+        </w:rPr>
+      </w:pPr>
+      <w:r>
+        <w:rPr>
+          <w:b/>
+          <w:sz w:val="28"/>
+          <w:szCs w:val="28"/>
+        </w:rPr>
+        <w:br w:type="page"/>
+      </w:r>
+    </w:p>
     <w:p>
       <w:pPr>
         <w:pStyle w:val="ListParagraph"/>
@@ -415,18 +350,76 @@
           <w:szCs w:val="28"/>
         </w:rPr>
       </w:pPr>
+      <w:bookmarkStart w:id="0" w:name="_GoBack"/>
+      <w:bookmarkEnd w:id="0"/>
       <w:r>
         <w:rPr>
           <w:b/>
           <w:sz w:val="28"/>
           <w:szCs w:val="28"/>
         </w:rPr>
+        <w:lastRenderedPageBreak/>
         <w:t>Digital Block Diagram</w:t>
       </w:r>
     </w:p>
     <w:p>
       <w:r>
         <w:t>Lorem Ipsum</w:t>
+      </w:r>
+    </w:p>
+    <w:p>
+      <w:r>
+        <w:rPr>
+          <w:noProof/>
+        </w:rPr>
+        <w:drawing>
+          <wp:inline distT="0" distB="0" distL="0" distR="0">
+            <wp:extent cx="5929630" cy="4044315"/>
+            <wp:effectExtent l="0" t="0" r="0" b="0"/>
+            <wp:docPr id="2" name="Picture 2" descr="C:\Users\New User\AppData\Local\Microsoft\Windows\INetCacheContent.Word\Photo Jan 23, 12 50 36 AM.PNG"/>
+            <wp:cNvGraphicFramePr>
+              <a:graphicFrameLocks xmlns:a="http://schemas.openxmlformats.org/drawingml/2006/main" noChangeAspect="1"/>
+            </wp:cNvGraphicFramePr>
+            <a:graphic xmlns:a="http://schemas.openxmlformats.org/drawingml/2006/main">
+              <a:graphicData uri="http://schemas.openxmlformats.org/drawingml/2006/picture">
+                <pic:pic xmlns:pic="http://schemas.openxmlformats.org/drawingml/2006/picture">
+                  <pic:nvPicPr>
+                    <pic:cNvPr id="0" name="Picture 7" descr="C:\Users\New User\AppData\Local\Microsoft\Windows\INetCacheContent.Word\Photo Jan 23, 12 50 36 AM.PNG"/>
+                    <pic:cNvPicPr>
+                      <a:picLocks noChangeAspect="1" noChangeArrowheads="1"/>
+                    </pic:cNvPicPr>
+                  </pic:nvPicPr>
+                  <pic:blipFill>
+                    <a:blip r:embed="rId8" cstate="print">
+                      <a:extLst>
+                        <a:ext uri="{28A0092B-C50C-407E-A947-70E740481C1C}">
+                          <a14:useLocalDpi xmlns:a14="http://schemas.microsoft.com/office/drawing/2010/main" val="0"/>
+                        </a:ext>
+                      </a:extLst>
+                    </a:blip>
+                    <a:srcRect t="9209"/>
+                    <a:stretch>
+                      <a:fillRect/>
+                    </a:stretch>
+                  </pic:blipFill>
+                  <pic:spPr bwMode="auto">
+                    <a:xfrm>
+                      <a:off x="0" y="0"/>
+                      <a:ext cx="5929630" cy="4044315"/>
+                    </a:xfrm>
+                    <a:prstGeom prst="rect">
+                      <a:avLst/>
+                    </a:prstGeom>
+                    <a:noFill/>
+                    <a:ln>
+                      <a:noFill/>
+                    </a:ln>
+                  </pic:spPr>
+                </pic:pic>
+              </a:graphicData>
+            </a:graphic>
+          </wp:inline>
+        </w:drawing>
       </w:r>
     </w:p>
     <w:p>
@@ -475,15 +468,100 @@
         </w:numPr>
         <w:rPr>
           <w:b/>
-          <w:sz w:val="28"/>
-          <w:szCs w:val="28"/>
-        </w:rPr>
-      </w:pPr>
-      <w:r>
-        <w:rPr>
-          <w:b/>
-          <w:sz w:val="28"/>
-          <w:szCs w:val="28"/>
+          <w:sz w:val="32"/>
+          <w:szCs w:val="32"/>
+        </w:rPr>
+      </w:pPr>
+      <w:r>
+        <w:rPr>
+          <w:b/>
+          <w:sz w:val="32"/>
+          <w:szCs w:val="32"/>
+        </w:rPr>
+        <w:t>Debug Features</w:t>
+      </w:r>
+    </w:p>
+    <w:p>
+      <w:r>
+        <w:rPr>
+          <w:b/>
+        </w:rPr>
+        <w:t>JTAG</w:t>
+      </w:r>
+      <w:r>
+        <w:rPr>
+          <w:b/>
+        </w:rPr>
+        <w:t xml:space="preserve"> – </w:t>
+      </w:r>
+      <w:r>
+        <w:t>There is a JTAG loop connecting all the FPGAs (both functional and config) and looping through the Copper Suicide connector and the main JTAG connector on the board.  Each FPGA also has an individual JTAG connector and a jumper whereby the loop can be broken and the individual FPGA can be addressed through its own JTAG connector.</w:t>
+      </w:r>
+    </w:p>
+    <w:p>
+      <w:r>
+        <w:rPr>
+          <w:b/>
+        </w:rPr>
+        <w:t xml:space="preserve">Buzzer – </w:t>
+      </w:r>
+      <w:r>
+        <w:t>The Config FPGA has a GPIO-activated buzzer that can be used to indicate faults or other debug information, particularly from inside a closed box.</w:t>
+      </w:r>
+    </w:p>
+    <w:p>
+      <w:r>
+        <w:rPr>
+          <w:b/>
+        </w:rPr>
+        <w:t>LEDs</w:t>
+      </w:r>
+      <w:r>
+        <w:t xml:space="preserve"> – Each FPGA has a set of GPIO-activated LEDs.</w:t>
+      </w:r>
+    </w:p>
+    <w:p>
+      <w:r>
+        <w:rPr>
+          <w:b/>
+        </w:rPr>
+        <w:lastRenderedPageBreak/>
+        <w:t xml:space="preserve">Config Debug Header – </w:t>
+      </w:r>
+      <w:r>
+        <w:t>All the major control busses (ADC, DAC, DSAs, clocks, etc) are wired out to a config debug header on the upper right side of the board.</w:t>
+      </w:r>
+    </w:p>
+    <w:p>
+      <w:r>
+        <w:rPr>
+          <w:b/>
+        </w:rPr>
+        <w:t xml:space="preserve">RF Test Points – </w:t>
+      </w:r>
+      <w:r>
+        <w:t>Key points in the RF chain are furnished with RF testpoint connectors.  These connectors are normally closed, and open when an RF probe is attached, rerouting the incoming signal into the probe.</w:t>
+      </w:r>
+    </w:p>
+    <w:p/>
+    <w:p>
+      <w:pPr>
+        <w:pStyle w:val="ListParagraph"/>
+        <w:numPr>
+          <w:ilvl w:val="0"/>
+          <w:numId w:val="1"/>
+        </w:numPr>
+        <w:rPr>
+          <w:b/>
+          <w:sz w:val="32"/>
+          <w:szCs w:val="32"/>
+        </w:rPr>
+      </w:pPr>
+      <w:r>
+        <w:rPr>
+          <w:b/>
+          <w:sz w:val="32"/>
+          <w:szCs w:val="32"/>
         </w:rPr>
         <w:t>Resource Locations</w:t>
       </w:r>
@@ -497,15 +575,7 @@
         </w:numPr>
       </w:pPr>
       <w:r>
-        <w:t xml:space="preserve">All files checked into the </w:t>
-      </w:r>
-      <w:proofErr w:type="spellStart"/>
-      <w:r>
-        <w:t>git</w:t>
-      </w:r>
-      <w:proofErr w:type="spellEnd"/>
-      <w:r>
-        <w:t xml:space="preserve"> repo https://github.com/siglabs/graviton</w:t>
+        <w:t>All files checked into the git repo https://github.com/siglabs/graviton</w:t>
       </w:r>
     </w:p>
     <w:p>
@@ -553,15 +623,7 @@
         </w:numPr>
       </w:pPr>
       <w:r>
-        <w:t xml:space="preserve">The fab house had a problem with the IPC file and I sent them a new one.  The files currently in </w:t>
-      </w:r>
-      <w:proofErr w:type="spellStart"/>
-      <w:r>
-        <w:t>git</w:t>
-      </w:r>
-      <w:proofErr w:type="spellEnd"/>
-      <w:r>
-        <w:t xml:space="preserve"> include the new IPC.</w:t>
+        <w:t>The fab house had a problem with the IPC file and I sent them a new one.  The files currently in git include the new IPC.</w:t>
       </w:r>
     </w:p>
     <w:p>
@@ -584,7 +646,7 @@
           <w:numId w:val="2"/>
         </w:numPr>
       </w:pPr>
-      <w:hyperlink r:id="rId7" w:history="1">
+      <w:hyperlink r:id="rId9" w:history="1">
         <w:r>
           <w:rPr>
             <w:rStyle w:val="Hyperlink"/>
@@ -602,24 +664,11 @@
         </w:numPr>
       </w:pPr>
       <w:r>
-        <w:t xml:space="preserve">The final </w:t>
-      </w:r>
-      <w:proofErr w:type="spellStart"/>
-      <w:r>
-        <w:t>stackup</w:t>
-      </w:r>
-      <w:proofErr w:type="spellEnd"/>
-      <w:r>
-        <w:t xml:space="preserve"> from Speedy Circuits is</w:t>
-      </w:r>
-      <w:r>
-        <w:t xml:space="preserve"> in the </w:t>
-      </w:r>
-      <w:proofErr w:type="spellStart"/>
-      <w:r>
-        <w:t>git</w:t>
-      </w:r>
-      <w:proofErr w:type="spellEnd"/>
+        <w:t>The final stackup from Speedy Circuits is</w:t>
+      </w:r>
+      <w:r>
+        <w:t xml:space="preserve"> in the git</w:t>
+      </w:r>
       <w:r>
         <w:t xml:space="preserve"> here: </w:t>
       </w:r>
@@ -632,7 +681,7 @@
           <w:numId w:val="2"/>
         </w:numPr>
       </w:pPr>
-      <w:hyperlink r:id="rId8" w:history="1">
+      <w:hyperlink r:id="rId10" w:history="1">
         <w:r>
           <w:rPr>
             <w:rStyle w:val="Hyperlink"/>
@@ -657,7 +706,7 @@
 </file>
 
 <file path=word/endnotes.xml><?xml version="1.0" encoding="utf-8"?>
-<w:endnotes xmlns:wpc="http://schemas.microsoft.com/office/word/2010/wordprocessingCanvas" xmlns:mc="http://schemas.openxmlformats.org/markup-compatibility/2006" xmlns:o="urn:schemas-microsoft-com:office:office" xmlns:r="http://schemas.openxmlformats.org/officeDocument/2006/relationships" xmlns:m="http://schemas.openxmlformats.org/officeDocument/2006/math" xmlns:v="urn:schemas-microsoft-com:vml" xmlns:wp14="http://schemas.microsoft.com/office/word/2010/wordprocessingDrawing" xmlns:wp="http://schemas.openxmlformats.org/drawingml/2006/wordprocessingDrawing" xmlns:w10="urn:schemas-microsoft-com:office:word" xmlns:w="http://schemas.openxmlformats.org/wordprocessingml/2006/main" xmlns:w14="http://schemas.microsoft.com/office/word/2010/wordml" xmlns:w15="http://schemas.microsoft.com/office/word/2012/wordml" xmlns:wpg="http://schemas.microsoft.com/office/word/2010/wordprocessingGroup" xmlns:wpi="http://schemas.microsoft.com/office/word/2010/wordprocessingInk" xmlns:wne="http://schemas.microsoft.com/office/word/2006/wordml" xmlns:wps="http://schemas.microsoft.com/office/word/2010/wordprocessingShape" mc:Ignorable="w14 w15 wp14">
+<w:endnotes xmlns:wpc="http://schemas.microsoft.com/office/word/2010/wordprocessingCanvas" xmlns:cx="http://schemas.microsoft.com/office/drawing/2014/chartex" xmlns:cx1="http://schemas.microsoft.com/office/drawing/2015/9/8/chartex" xmlns:cx2="http://schemas.microsoft.com/office/drawing/2015/10/21/chartex" xmlns:cx3="http://schemas.microsoft.com/office/drawing/2016/5/9/chartex" xmlns:cx4="http://schemas.microsoft.com/office/drawing/2016/5/10/chartex" xmlns:cx5="http://schemas.microsoft.com/office/drawing/2016/5/11/chartex" xmlns:mc="http://schemas.openxmlformats.org/markup-compatibility/2006" xmlns:o="urn:schemas-microsoft-com:office:office" xmlns:r="http://schemas.openxmlformats.org/officeDocument/2006/relationships" xmlns:m="http://schemas.openxmlformats.org/officeDocument/2006/math" xmlns:v="urn:schemas-microsoft-com:vml" xmlns:wp14="http://schemas.microsoft.com/office/word/2010/wordprocessingDrawing" xmlns:wp="http://schemas.openxmlformats.org/drawingml/2006/wordprocessingDrawing" xmlns:w10="urn:schemas-microsoft-com:office:word" xmlns:w="http://schemas.openxmlformats.org/wordprocessingml/2006/main" xmlns:w14="http://schemas.microsoft.com/office/word/2010/wordml" xmlns:w15="http://schemas.microsoft.com/office/word/2012/wordml" xmlns:w16se="http://schemas.microsoft.com/office/word/2015/wordml/symex" xmlns:wpg="http://schemas.microsoft.com/office/word/2010/wordprocessingGroup" xmlns:wpi="http://schemas.microsoft.com/office/word/2010/wordprocessingInk" xmlns:wne="http://schemas.microsoft.com/office/word/2006/wordml" xmlns:wps="http://schemas.microsoft.com/office/word/2010/wordprocessingShape" mc:Ignorable="w14 w15 w16se wp14">
   <w:endnote w:type="separator" w:id="-1">
     <w:p>
       <w:pPr>
@@ -682,7 +731,7 @@
 </file>
 
 <file path=word/footnotes.xml><?xml version="1.0" encoding="utf-8"?>
-<w:footnotes xmlns:wpc="http://schemas.microsoft.com/office/word/2010/wordprocessingCanvas" xmlns:mc="http://schemas.openxmlformats.org/markup-compatibility/2006" xmlns:o="urn:schemas-microsoft-com:office:office" xmlns:r="http://schemas.openxmlformats.org/officeDocument/2006/relationships" xmlns:m="http://schemas.openxmlformats.org/officeDocument/2006/math" xmlns:v="urn:schemas-microsoft-com:vml" xmlns:wp14="http://schemas.microsoft.com/office/word/2010/wordprocessingDrawing" xmlns:wp="http://schemas.openxmlformats.org/drawingml/2006/wordprocessingDrawing" xmlns:w10="urn:schemas-microsoft-com:office:word" xmlns:w="http://schemas.openxmlformats.org/wordprocessingml/2006/main" xmlns:w14="http://schemas.microsoft.com/office/word/2010/wordml" xmlns:w15="http://schemas.microsoft.com/office/word/2012/wordml" xmlns:wpg="http://schemas.microsoft.com/office/word/2010/wordprocessingGroup" xmlns:wpi="http://schemas.microsoft.com/office/word/2010/wordprocessingInk" xmlns:wne="http://schemas.microsoft.com/office/word/2006/wordml" xmlns:wps="http://schemas.microsoft.com/office/word/2010/wordprocessingShape" mc:Ignorable="w14 w15 wp14">
+<w:footnotes xmlns:wpc="http://schemas.microsoft.com/office/word/2010/wordprocessingCanvas" xmlns:cx="http://schemas.microsoft.com/office/drawing/2014/chartex" xmlns:cx1="http://schemas.microsoft.com/office/drawing/2015/9/8/chartex" xmlns:cx2="http://schemas.microsoft.com/office/drawing/2015/10/21/chartex" xmlns:cx3="http://schemas.microsoft.com/office/drawing/2016/5/9/chartex" xmlns:cx4="http://schemas.microsoft.com/office/drawing/2016/5/10/chartex" xmlns:cx5="http://schemas.microsoft.com/office/drawing/2016/5/11/chartex" xmlns:mc="http://schemas.openxmlformats.org/markup-compatibility/2006" xmlns:o="urn:schemas-microsoft-com:office:office" xmlns:r="http://schemas.openxmlformats.org/officeDocument/2006/relationships" xmlns:m="http://schemas.openxmlformats.org/officeDocument/2006/math" xmlns:v="urn:schemas-microsoft-com:vml" xmlns:wp14="http://schemas.microsoft.com/office/word/2010/wordprocessingDrawing" xmlns:wp="http://schemas.openxmlformats.org/drawingml/2006/wordprocessingDrawing" xmlns:w10="urn:schemas-microsoft-com:office:word" xmlns:w="http://schemas.openxmlformats.org/wordprocessingml/2006/main" xmlns:w14="http://schemas.microsoft.com/office/word/2010/wordml" xmlns:w15="http://schemas.microsoft.com/office/word/2012/wordml" xmlns:w16se="http://schemas.microsoft.com/office/word/2015/wordml/symex" xmlns:wpg="http://schemas.microsoft.com/office/word/2010/wordprocessingGroup" xmlns:wpi="http://schemas.microsoft.com/office/word/2010/wordprocessingInk" xmlns:wne="http://schemas.microsoft.com/office/word/2006/wordml" xmlns:wps="http://schemas.microsoft.com/office/word/2010/wordprocessingShape" mc:Ignorable="w14 w15 w16se wp14">
   <w:footnote w:type="separator" w:id="-1">
     <w:p>
       <w:pPr>
@@ -707,7 +756,7 @@
 </file>
 
 <file path=word/numbering.xml><?xml version="1.0" encoding="utf-8"?>
-<w:numbering xmlns:wpc="http://schemas.microsoft.com/office/word/2010/wordprocessingCanvas" xmlns:mc="http://schemas.openxmlformats.org/markup-compatibility/2006" xmlns:o="urn:schemas-microsoft-com:office:office" xmlns:r="http://schemas.openxmlformats.org/officeDocument/2006/relationships" xmlns:m="http://schemas.openxmlformats.org/officeDocument/2006/math" xmlns:v="urn:schemas-microsoft-com:vml" xmlns:wp14="http://schemas.microsoft.com/office/word/2010/wordprocessingDrawing" xmlns:wp="http://schemas.openxmlformats.org/drawingml/2006/wordprocessingDrawing" xmlns:w10="urn:schemas-microsoft-com:office:word" xmlns:w="http://schemas.openxmlformats.org/wordprocessingml/2006/main" xmlns:w14="http://schemas.microsoft.com/office/word/2010/wordml" xmlns:w15="http://schemas.microsoft.com/office/word/2012/wordml" xmlns:wpg="http://schemas.microsoft.com/office/word/2010/wordprocessingGroup" xmlns:wpi="http://schemas.microsoft.com/office/word/2010/wordprocessingInk" xmlns:wne="http://schemas.microsoft.com/office/word/2006/wordml" xmlns:wps="http://schemas.microsoft.com/office/word/2010/wordprocessingShape" mc:Ignorable="w14 w15 wp14">
+<w:numbering xmlns:wpc="http://schemas.microsoft.com/office/word/2010/wordprocessingCanvas" xmlns:cx="http://schemas.microsoft.com/office/drawing/2014/chartex" xmlns:cx1="http://schemas.microsoft.com/office/drawing/2015/9/8/chartex" xmlns:cx2="http://schemas.microsoft.com/office/drawing/2015/10/21/chartex" xmlns:cx3="http://schemas.microsoft.com/office/drawing/2016/5/9/chartex" xmlns:cx4="http://schemas.microsoft.com/office/drawing/2016/5/10/chartex" xmlns:cx5="http://schemas.microsoft.com/office/drawing/2016/5/11/chartex" xmlns:mc="http://schemas.openxmlformats.org/markup-compatibility/2006" xmlns:o="urn:schemas-microsoft-com:office:office" xmlns:r="http://schemas.openxmlformats.org/officeDocument/2006/relationships" xmlns:m="http://schemas.openxmlformats.org/officeDocument/2006/math" xmlns:v="urn:schemas-microsoft-com:vml" xmlns:wp14="http://schemas.microsoft.com/office/word/2010/wordprocessingDrawing" xmlns:wp="http://schemas.openxmlformats.org/drawingml/2006/wordprocessingDrawing" xmlns:w10="urn:schemas-microsoft-com:office:word" xmlns:w="http://schemas.openxmlformats.org/wordprocessingml/2006/main" xmlns:w14="http://schemas.microsoft.com/office/word/2010/wordml" xmlns:w15="http://schemas.microsoft.com/office/word/2012/wordml" xmlns:w16se="http://schemas.microsoft.com/office/word/2015/wordml/symex" xmlns:wpg="http://schemas.microsoft.com/office/word/2010/wordprocessingGroup" xmlns:wpi="http://schemas.microsoft.com/office/word/2010/wordprocessingInk" xmlns:wne="http://schemas.microsoft.com/office/word/2006/wordml" xmlns:wps="http://schemas.microsoft.com/office/word/2010/wordprocessingShape" mc:Ignorable="w14 w15 w16se wp14">
   <w:abstractNum w:abstractNumId="0" w15:restartNumberingAfterBreak="0">
     <w:nsid w:val="0EE9421E"/>
     <w:multiLevelType w:val="hybridMultilevel"/>
@@ -1267,7 +1316,7 @@
 </file>
 
 <file path=word/styles.xml><?xml version="1.0" encoding="utf-8"?>
-<w:styles xmlns:mc="http://schemas.openxmlformats.org/markup-compatibility/2006" xmlns:r="http://schemas.openxmlformats.org/officeDocument/2006/relationships" xmlns:w="http://schemas.openxmlformats.org/wordprocessingml/2006/main" xmlns:w14="http://schemas.microsoft.com/office/word/2010/wordml" xmlns:w15="http://schemas.microsoft.com/office/word/2012/wordml" mc:Ignorable="w14 w15">
+<w:styles xmlns:mc="http://schemas.openxmlformats.org/markup-compatibility/2006" xmlns:r="http://schemas.openxmlformats.org/officeDocument/2006/relationships" xmlns:w="http://schemas.openxmlformats.org/wordprocessingml/2006/main" xmlns:w14="http://schemas.microsoft.com/office/word/2010/wordml" xmlns:w15="http://schemas.microsoft.com/office/word/2012/wordml" xmlns:w16se="http://schemas.microsoft.com/office/word/2015/wordml/symex" mc:Ignorable="w14 w15 w16se">
   <w:docDefaults>
     <w:rPrDefault>
       <w:rPr>
@@ -1283,7 +1332,7 @@
       </w:pPr>
     </w:pPrDefault>
   </w:docDefaults>
-  <w:latentStyles w:defLockedState="0" w:defUIPriority="99" w:defSemiHidden="0" w:defUnhideWhenUsed="0" w:defQFormat="0" w:count="371">
+  <w:latentStyles w:defLockedState="0" w:defUIPriority="99" w:defSemiHidden="0" w:defUnhideWhenUsed="0" w:defQFormat="0" w:count="374">
     <w:lsdException w:name="Normal" w:uiPriority="0" w:qFormat="1"/>
     <w:lsdException w:name="heading 1" w:uiPriority="9" w:qFormat="1"/>
     <w:lsdException w:name="heading 2" w:semiHidden="1" w:uiPriority="9" w:unhideWhenUsed="1" w:qFormat="1"/>
@@ -1389,7 +1438,6 @@
     <w:lsdException w:name="HTML Sample" w:semiHidden="1" w:unhideWhenUsed="1"/>
     <w:lsdException w:name="HTML Typewriter" w:semiHidden="1" w:unhideWhenUsed="1"/>
     <w:lsdException w:name="HTML Variable" w:semiHidden="1" w:unhideWhenUsed="1"/>
-    <w:lsdException w:name="Normal Table" w:semiHidden="1" w:unhideWhenUsed="1"/>
     <w:lsdException w:name="annotation subject" w:semiHidden="1" w:unhideWhenUsed="1"/>
     <w:lsdException w:name="No List" w:semiHidden="1" w:unhideWhenUsed="1"/>
     <w:lsdException w:name="Outline List 1" w:semiHidden="1" w:unhideWhenUsed="1"/>
@@ -1434,7 +1482,6 @@
     <w:lsdException w:name="Table Professional" w:semiHidden="1" w:unhideWhenUsed="1"/>
     <w:lsdException w:name="Table Subtle 1" w:semiHidden="1" w:unhideWhenUsed="1"/>
     <w:lsdException w:name="Table Subtle 2" w:semiHidden="1" w:unhideWhenUsed="1"/>
-    <w:lsdException w:name="Table Web 1" w:semiHidden="1" w:unhideWhenUsed="1"/>
     <w:lsdException w:name="Table Web 2" w:semiHidden="1" w:unhideWhenUsed="1"/>
     <w:lsdException w:name="Table Web 3" w:semiHidden="1" w:unhideWhenUsed="1"/>
     <w:lsdException w:name="Balloon Text" w:semiHidden="1" w:unhideWhenUsed="1"/>
@@ -1655,6 +1702,9 @@
     <w:lsdException w:name="List Table 5 Dark Accent 6" w:uiPriority="50"/>
     <w:lsdException w:name="List Table 6 Colorful Accent 6" w:uiPriority="51"/>
     <w:lsdException w:name="List Table 7 Colorful Accent 6" w:uiPriority="52"/>
+    <w:lsdException w:name="Mention" w:semiHidden="1" w:unhideWhenUsed="1"/>
+    <w:lsdException w:name="Smart Hyperlink" w:semiHidden="1" w:unhideWhenUsed="1"/>
+    <w:lsdException w:name="Hashtag" w:semiHidden="1" w:unhideWhenUsed="1"/>
   </w:latentStyles>
   <w:style w:type="paragraph" w:default="1" w:styleId="Normal">
     <w:name w:val="Normal"/>

</xml_diff>